<commit_message>
Update QA Introduction Notes.docx
</commit_message>
<xml_diff>
--- a/27 - QA  Introduction/QA Introduction Notes.docx
+++ b/27 - QA  Introduction/QA Introduction Notes.docx
@@ -50,11 +50,209 @@
         <w:t xml:space="preserve">Regression testing -  </w:t>
       </w:r>
       <w:r>
-        <w:t>цялостно тестване  след оправяне на бъг</w:t>
-      </w:r>
-      <w:r>
-        <w:t>с</w:t>
-      </w:r>
+        <w:t xml:space="preserve">цялостно тестване  след оправяне на </w:t>
+      </w:r>
+      <w:r>
+        <w:rPr>
+          <w:lang w:val="en-US"/>
+        </w:rPr>
+        <w:t>bug</w:t>
+      </w:r>
+    </w:p>
+    <w:p>
+      <w:pPr>
+        <w:pStyle w:val="ListParagraph"/>
+        <w:numPr>
+          <w:ilvl w:val="0"/>
+          <w:numId w:val="1"/>
+        </w:numPr>
+      </w:pPr>
+      <w:r>
+        <w:rPr>
+          <w:lang w:val="en-US"/>
+        </w:rPr>
+        <w:t>Bug tracking systems -  github, JIRA</w:t>
+      </w:r>
+    </w:p>
+    <w:p>
+      <w:pPr>
+        <w:pStyle w:val="ListParagraph"/>
+        <w:numPr>
+          <w:ilvl w:val="0"/>
+          <w:numId w:val="1"/>
+        </w:numPr>
+      </w:pPr>
+      <w:r>
+        <w:rPr>
+          <w:lang w:val="en-US"/>
+        </w:rPr>
+        <w:t xml:space="preserve">Test driven development -  </w:t>
+      </w:r>
+      <w:r>
+        <w:rPr>
+          <w:lang w:val="en-US"/>
+        </w:rPr>
+        <w:t xml:space="preserve"> </w:t>
+      </w:r>
+      <w:r>
+        <w:t>първо пишем тестовете и после кода</w:t>
+      </w:r>
+    </w:p>
+    <w:p>
+      <w:pPr>
+        <w:pStyle w:val="ListParagraph"/>
+        <w:numPr>
+          <w:ilvl w:val="0"/>
+          <w:numId w:val="1"/>
+        </w:numPr>
+      </w:pPr>
+      <w:r>
+        <w:rPr>
+          <w:lang w:val="en-US"/>
+        </w:rPr>
+        <w:t xml:space="preserve">Unit Testing (white testing) – </w:t>
+      </w:r>
+      <w:r>
+        <w:t>гледаме кода като тествам, пишат се от програмистите</w:t>
+      </w:r>
+    </w:p>
+    <w:p>
+      <w:pPr>
+        <w:pStyle w:val="ListParagraph"/>
+        <w:numPr>
+          <w:ilvl w:val="0"/>
+          <w:numId w:val="1"/>
+        </w:numPr>
+      </w:pPr>
+      <w:r>
+        <w:rPr>
+          <w:lang w:val="en-US"/>
+        </w:rPr>
+        <w:t xml:space="preserve"> Integration test – </w:t>
+      </w:r>
+      <w:r>
+        <w:t>тестваме взаимодействието между компонентите, два или повече</w:t>
+      </w:r>
+      <w:r>
+        <w:t xml:space="preserve">(от </w:t>
+      </w:r>
+      <w:r>
+        <w:rPr>
+          <w:lang w:val="en-US"/>
+        </w:rPr>
+        <w:t xml:space="preserve">QA </w:t>
+      </w:r>
+      <w:r>
+        <w:t xml:space="preserve">или </w:t>
+      </w:r>
+      <w:r>
+        <w:rPr>
+          <w:lang w:val="en-US"/>
+        </w:rPr>
+        <w:t xml:space="preserve"> Developer</w:t>
+      </w:r>
+      <w:r>
+        <w:t>)</w:t>
+      </w:r>
+    </w:p>
+    <w:p>
+      <w:pPr>
+        <w:pStyle w:val="ListParagraph"/>
+        <w:numPr>
+          <w:ilvl w:val="0"/>
+          <w:numId w:val="1"/>
+        </w:numPr>
+      </w:pPr>
+      <w:r>
+        <w:rPr>
+          <w:lang w:val="en-US"/>
+        </w:rPr>
+        <w:t xml:space="preserve">System testing – </w:t>
+      </w:r>
+      <w:r>
+        <w:t xml:space="preserve">истинско проверяване на проекта(цялата система), може да тестваме със </w:t>
+      </w:r>
+      <w:r>
+        <w:rPr>
+          <w:lang w:val="en-US"/>
+        </w:rPr>
+        <w:t>Selenium</w:t>
+      </w:r>
+    </w:p>
+    <w:p>
+      <w:pPr>
+        <w:pStyle w:val="ListParagraph"/>
+        <w:numPr>
+          <w:ilvl w:val="0"/>
+          <w:numId w:val="1"/>
+        </w:numPr>
+      </w:pPr>
+      <w:r>
+        <w:rPr>
+          <w:lang w:val="en-US"/>
+        </w:rPr>
+        <w:t xml:space="preserve">Test triangle </w:t>
+      </w:r>
+    </w:p>
+    <w:p>
+      <w:pPr>
+        <w:pStyle w:val="ListParagraph"/>
+        <w:numPr>
+          <w:ilvl w:val="0"/>
+          <w:numId w:val="1"/>
+        </w:numPr>
+      </w:pPr>
+      <w:r>
+        <w:t xml:space="preserve">Система за тестване - </w:t>
+      </w:r>
+      <w:r>
+        <w:rPr>
+          <w:lang w:val="en-US"/>
+        </w:rPr>
+        <w:t>Test Rail</w:t>
+      </w:r>
+      <w:r>
+        <w:t xml:space="preserve">, </w:t>
+      </w:r>
+      <w:r>
+        <w:rPr>
+          <w:lang w:val="en-US"/>
+        </w:rPr>
+        <w:t>Test Link, MS Test Manager,</w:t>
+      </w:r>
+    </w:p>
+    <w:p>
+      <w:pPr>
+        <w:pStyle w:val="ListParagraph"/>
+        <w:numPr>
+          <w:ilvl w:val="0"/>
+          <w:numId w:val="1"/>
+        </w:numPr>
+      </w:pPr>
+      <w:r>
+        <w:rPr>
+          <w:lang w:val="en-US"/>
+        </w:rPr>
+        <w:t xml:space="preserve"> Framework </w:t>
+      </w:r>
+      <w:r>
+        <w:t xml:space="preserve">за тетсване </w:t>
+      </w:r>
+      <w:r>
+        <w:rPr>
+          <w:lang w:val="en-US"/>
+        </w:rPr>
+        <w:t>C# - NUnit, Selenium</w:t>
+      </w:r>
+    </w:p>
+    <w:p>
+      <w:pPr>
+        <w:pStyle w:val="ListParagraph"/>
+        <w:numPr>
+          <w:ilvl w:val="0"/>
+          <w:numId w:val="1"/>
+        </w:numPr>
+      </w:pPr>
     </w:p>
     <w:sectPr>
       <w:pgSz w:w="11906" w:h="16838"/>

</xml_diff>